<commit_message>
Update documentation and remove temp file
Updated Documentation.docx with new changes and deleted the temporary ~$cumentation.docx file.
</commit_message>
<xml_diff>
--- a/Documentation/Documentation.docx
+++ b/Documentation/Documentation.docx
@@ -449,7 +449,189 @@
     </w:p>
     <w:p>
       <w:r>
-        <w:t>The next steps are to explore the networking side of it all and the GUI. In terms of networking side, the project will be using FastAPI and Websockets to connect everyone together in real time. In terms of the GUI, the host will be using python and python-gui framework – likely Tkinter, wxPython or Kivy – whilst the clients (players) will be using a website.</w:t>
+        <w:t xml:space="preserve">The next steps are to explore the networking side of it all and the GUI. In terms of networking side, the project will be using </w:t>
+      </w:r>
+      <w:proofErr w:type="spellStart"/>
+      <w:r>
+        <w:t>FastAPI</w:t>
+      </w:r>
+      <w:proofErr w:type="spellEnd"/>
+      <w:r>
+        <w:t xml:space="preserve"> and </w:t>
+      </w:r>
+      <w:proofErr w:type="spellStart"/>
+      <w:r>
+        <w:t>Websockets</w:t>
+      </w:r>
+      <w:proofErr w:type="spellEnd"/>
+      <w:r>
+        <w:t xml:space="preserve"> to connect everyone together in real time. In terms of the GUI, the host will be using python and python-</w:t>
+      </w:r>
+      <w:proofErr w:type="spellStart"/>
+      <w:r>
+        <w:t>gui</w:t>
+      </w:r>
+      <w:proofErr w:type="spellEnd"/>
+      <w:r>
+        <w:t xml:space="preserve"> framework – likely </w:t>
+      </w:r>
+      <w:proofErr w:type="spellStart"/>
+      <w:r>
+        <w:t>Tkinter</w:t>
+      </w:r>
+      <w:proofErr w:type="spellEnd"/>
+      <w:r>
+        <w:t xml:space="preserve">, </w:t>
+      </w:r>
+      <w:proofErr w:type="spellStart"/>
+      <w:r>
+        <w:t>wxPython</w:t>
+      </w:r>
+      <w:proofErr w:type="spellEnd"/>
+      <w:r>
+        <w:t xml:space="preserve"> or </w:t>
+      </w:r>
+      <w:proofErr w:type="spellStart"/>
+      <w:r>
+        <w:t>Kivy</w:t>
+      </w:r>
+      <w:proofErr w:type="spellEnd"/>
+      <w:r>
+        <w:t xml:space="preserve"> – whilst the clients (players) will be using a website.</w:t>
+      </w:r>
+    </w:p>
+    <w:p/>
+    <w:p>
+      <w:pPr>
+        <w:pStyle w:val="Heading1"/>
+      </w:pPr>
+      <w:r>
+        <w:t xml:space="preserve">Research: </w:t>
+      </w:r>
+      <w:r>
+        <w:br/>
+      </w:r>
+      <w:r>
+        <w:rPr>
+          <w:rStyle w:val="Heading2Char"/>
+        </w:rPr>
+        <w:t>G</w:t>
+      </w:r>
+      <w:r>
+        <w:rPr>
+          <w:rStyle w:val="Heading2Char"/>
+        </w:rPr>
+        <w:t xml:space="preserve">eneral: </w:t>
+      </w:r>
+    </w:p>
+    <w:p>
+      <w:r>
+        <w:t>Game’s can last up to 90 minutes as stated on box and run 2-6 players ages 10 plus. In base board game there is 70+ mysteries</w:t>
+      </w:r>
+      <w:r>
+        <w:t>. Board consists single wide paths leading to several buildings around “London”. Comes with additional book that contains several pieces of information (</w:t>
+      </w:r>
+      <w:r>
+        <w:rPr>
+          <w:color w:val="EE0000"/>
+        </w:rPr>
+        <w:t>Making this accessible during the game for all players is a must</w:t>
+      </w:r>
+      <w:r>
+        <w:t>)</w:t>
+      </w:r>
+      <w:r>
+        <w:t xml:space="preserve"> other game elements are dice player pieces </w:t>
+      </w:r>
+      <w:r>
+        <w:lastRenderedPageBreak/>
+        <w:t>(Sherlock Holmes busts minis). Additionally extra “role” cards are available including a Scotland yard card and key cards, forcing players to move to specific areas before getting information or entirely locking people out of areas for a period of time (</w:t>
+      </w:r>
+      <w:r>
+        <w:rPr>
+          <w:color w:val="EE0000"/>
+        </w:rPr>
+        <w:t xml:space="preserve">Having a host check box similar to how some </w:t>
+      </w:r>
+      <w:proofErr w:type="spellStart"/>
+      <w:r>
+        <w:rPr>
+          <w:color w:val="EE0000"/>
+        </w:rPr>
+        <w:t>jackbox</w:t>
+      </w:r>
+      <w:proofErr w:type="spellEnd"/>
+      <w:r>
+        <w:rPr>
+          <w:color w:val="EE0000"/>
+        </w:rPr>
+        <w:t xml:space="preserve"> games ask if you want to present or not may be a good idea on how to implement these features</w:t>
+      </w:r>
+      <w:r>
+        <w:t xml:space="preserve">). </w:t>
+      </w:r>
+    </w:p>
+    <w:p/>
+    <w:p>
+      <w:pPr>
+        <w:pStyle w:val="Heading2"/>
+      </w:pPr>
+      <w:r>
+        <w:t>Turn by turn:</w:t>
+      </w:r>
+    </w:p>
+    <w:p>
+      <w:r>
+        <w:t xml:space="preserve">Players must take the case and read the starting content and title e.g. “Case of the sunken medicine”, the cards then have locations and page numbers where you go to, learn something from the book e.g. motive, weapon and who killed the sea man. Some hints can be split into multiple words “Sounds like a bat” could refer to a cricket or other piece of information, when hints are collected information should then be either automatically </w:t>
+      </w:r>
+      <w:r>
+        <w:t>or manually inputted (</w:t>
+      </w:r>
+      <w:r>
+        <w:rPr>
+          <w:color w:val="EE0000"/>
+        </w:rPr>
+        <w:t>Again adding player choice can help reduce/increase game length as well as allow more flexibility when playing with multiple people. (Also possible “Watson Mode” where people pair if over a suggested amount of players</w:t>
+      </w:r>
+      <w:r>
+        <w:t xml:space="preserve">)). After going to one location you can bounce around the board to other areas. </w:t>
+      </w:r>
+    </w:p>
+    <w:p/>
+    <w:p>
+      <w:pPr>
+        <w:pStyle w:val="Heading2"/>
+      </w:pPr>
+      <w:r>
+        <w:t>End State:</w:t>
+      </w:r>
+    </w:p>
+    <w:p>
+      <w:r>
+        <w:t>When the player believes they have completed the case and have all the adequate levels of information they have to rush back to 221b (</w:t>
+      </w:r>
+      <w:r>
+        <w:rPr>
+          <w:color w:val="EE0000"/>
+        </w:rPr>
+        <w:t>Perhaps adding a random chance to this where it can spawn in any of the corners not just bottom left</w:t>
+      </w:r>
+      <w:r>
+        <w:t xml:space="preserve">), if you fail, your out so its unfortunately over for you and everyone else continues on with out you. </w:t>
+      </w:r>
+    </w:p>
+    <w:p/>
+    <w:p>
+      <w:pPr>
+        <w:pStyle w:val="Heading2"/>
+      </w:pPr>
+      <w:r>
+        <w:t xml:space="preserve">Cases: </w:t>
+      </w:r>
+    </w:p>
+    <w:p>
+      <w:r>
+        <w:t xml:space="preserve">Some cases may have some influences from the real world or will have some details that may be obvious (so perhaps adding challenge levels to each card/case could be a way to avoid obvious problems) </w:t>
       </w:r>
     </w:p>
     <w:sectPr>
@@ -892,7 +1074,6 @@
     <w:next w:val="Normal"/>
     <w:link w:val="Heading2Char"/>
     <w:uiPriority w:val="9"/>
-    <w:semiHidden/>
     <w:unhideWhenUsed/>
     <w:qFormat/>
     <w:rsid w:val="00F627C6"/>
@@ -1067,7 +1248,6 @@
   <w:style w:type="character" w:default="1" w:styleId="DefaultParagraphFont">
     <w:name w:val="Default Paragraph Font"/>
     <w:uiPriority w:val="1"/>
-    <w:semiHidden/>
     <w:unhideWhenUsed/>
   </w:style>
   <w:style w:type="table" w:default="1" w:styleId="TableNormal">
@@ -1109,7 +1289,6 @@
     <w:basedOn w:val="DefaultParagraphFont"/>
     <w:link w:val="Heading2"/>
     <w:uiPriority w:val="9"/>
-    <w:semiHidden/>
     <w:rsid w:val="00F627C6"/>
     <w:rPr>
       <w:rFonts w:asciiTheme="majorHAnsi" w:eastAsiaTheme="majorEastAsia" w:hAnsiTheme="majorHAnsi" w:cstheme="majorBidi"/>

</xml_diff>